<commit_message>
Updated custom alterations guide to account for new category banner changes.
</commit_message>
<xml_diff>
--- a/Alteration guide to Online Formals E.docx
+++ b/Alteration guide to Online Formals E.docx
@@ -45,7 +45,7 @@
           <w:sz w:val="36"/>
           <w:szCs w:val="36"/>
         </w:rPr>
-        <w:t>V1.0</w:t>
+        <w:t>V1.1</w:t>
       </w:r>
     </w:p>
     <w:p>
@@ -6325,7 +6325,870 @@
     </w:p>
     <w:p>
       <w:pPr>
-        <w:jc w:val="center"/>
+        <w:rPr>
+          <w:rFonts w:ascii="Times New Roman" w:hAnsi="Times New Roman" w:cs="Times New Roman"/>
+          <w:sz w:val="24"/>
+          <w:szCs w:val="24"/>
+        </w:rPr>
+      </w:pPr>
+      <w:r>
+        <w:rPr>
+          <w:rFonts w:ascii="Times New Roman" w:hAnsi="Times New Roman" w:cs="Times New Roman"/>
+          <w:sz w:val="24"/>
+          <w:szCs w:val="24"/>
+        </w:rPr>
+        <w:t>The process for changing category banner images is completely different than the above. To get started, you will need access to the admin UI/media library and you will need to open the file titled _</w:t>
+      </w:r>
+      <w:proofErr w:type="spellStart"/>
+      <w:r>
+        <w:rPr>
+          <w:rFonts w:ascii="Times New Roman" w:hAnsi="Times New Roman" w:cs="Times New Roman"/>
+          <w:sz w:val="24"/>
+          <w:szCs w:val="24"/>
+        </w:rPr>
+        <w:t>banners.json</w:t>
+      </w:r>
+      <w:proofErr w:type="spellEnd"/>
+      <w:r>
+        <w:rPr>
+          <w:rFonts w:ascii="Times New Roman" w:hAnsi="Times New Roman" w:cs="Times New Roman"/>
+          <w:sz w:val="24"/>
+          <w:szCs w:val="24"/>
+        </w:rPr>
+        <w:t xml:space="preserve"> . To get started:</w:t>
+      </w:r>
+    </w:p>
+    <w:p>
+      <w:pPr>
+        <w:pStyle w:val="ListParagraph"/>
+        <w:numPr>
+          <w:ilvl w:val="0"/>
+          <w:numId w:val="12"/>
+        </w:numPr>
+        <w:rPr>
+          <w:rFonts w:ascii="Times New Roman" w:hAnsi="Times New Roman" w:cs="Times New Roman"/>
+          <w:sz w:val="24"/>
+          <w:szCs w:val="24"/>
+        </w:rPr>
+      </w:pPr>
+      <w:r>
+        <w:rPr>
+          <w:rFonts w:ascii="Times New Roman" w:hAnsi="Times New Roman" w:cs="Times New Roman"/>
+          <w:sz w:val="24"/>
+          <w:szCs w:val="24"/>
+        </w:rPr>
+        <w:t xml:space="preserve">Access the admin UI and go to the media library. Find the folder titled: T (this folder will change before deployment). </w:t>
+      </w:r>
+      <w:r>
+        <w:rPr>
+          <w:rFonts w:ascii="Times New Roman" w:hAnsi="Times New Roman" w:cs="Times New Roman"/>
+          <w:sz w:val="24"/>
+          <w:szCs w:val="24"/>
+        </w:rPr>
+        <w:t>Upload the banner image to this folder.</w:t>
+      </w:r>
+    </w:p>
+    <w:p>
+      <w:pPr>
+        <w:pStyle w:val="ListParagraph"/>
+        <w:numPr>
+          <w:ilvl w:val="0"/>
+          <w:numId w:val="12"/>
+        </w:numPr>
+        <w:rPr>
+          <w:rFonts w:ascii="Times New Roman" w:hAnsi="Times New Roman" w:cs="Times New Roman"/>
+          <w:sz w:val="24"/>
+          <w:szCs w:val="24"/>
+        </w:rPr>
+      </w:pPr>
+      <w:r>
+        <w:rPr>
+          <w:rFonts w:ascii="Times New Roman" w:hAnsi="Times New Roman" w:cs="Times New Roman"/>
+          <w:sz w:val="24"/>
+          <w:szCs w:val="24"/>
+        </w:rPr>
+        <w:t>Open up _</w:t>
+      </w:r>
+      <w:proofErr w:type="spellStart"/>
+      <w:r>
+        <w:rPr>
+          <w:rFonts w:ascii="Times New Roman" w:hAnsi="Times New Roman" w:cs="Times New Roman"/>
+          <w:sz w:val="24"/>
+          <w:szCs w:val="24"/>
+        </w:rPr>
+        <w:t>banners.json</w:t>
+      </w:r>
+      <w:proofErr w:type="spellEnd"/>
+      <w:r>
+        <w:rPr>
+          <w:rFonts w:ascii="Times New Roman" w:hAnsi="Times New Roman" w:cs="Times New Roman"/>
+          <w:sz w:val="24"/>
+          <w:szCs w:val="24"/>
+        </w:rPr>
+        <w:t xml:space="preserve"> with notepad++. Follow the below instructions for making changes to this file:</w:t>
+      </w:r>
+    </w:p>
+    <w:p>
+      <w:pPr>
+        <w:rPr>
+          <w:rFonts w:ascii="Times New Roman" w:hAnsi="Times New Roman" w:cs="Times New Roman"/>
+          <w:sz w:val="24"/>
+          <w:szCs w:val="24"/>
+        </w:rPr>
+      </w:pPr>
+      <w:r>
+        <w:rPr>
+          <w:rFonts w:ascii="Times New Roman" w:hAnsi="Times New Roman" w:cs="Times New Roman"/>
+          <w:sz w:val="24"/>
+          <w:szCs w:val="24"/>
+        </w:rPr>
+        <w:lastRenderedPageBreak/>
+        <w:t>WHEN ADDING A NEW CATEGORY BANNER</w:t>
+      </w:r>
+      <w:r>
+        <w:rPr>
+          <w:rFonts w:ascii="Times New Roman" w:hAnsi="Times New Roman" w:cs="Times New Roman"/>
+          <w:sz w:val="24"/>
+          <w:szCs w:val="24"/>
+        </w:rPr>
+        <w:t>,</w:t>
+      </w:r>
+      <w:r>
+        <w:rPr>
+          <w:rFonts w:ascii="Times New Roman" w:hAnsi="Times New Roman" w:cs="Times New Roman"/>
+          <w:sz w:val="24"/>
+          <w:szCs w:val="24"/>
+        </w:rPr>
+        <w:t xml:space="preserve"> FOLLOW THESE INSTRUCTIONS TO AVOID BREAKING ANYTHING:</w:t>
+      </w:r>
+    </w:p>
+    <w:p>
+      <w:pPr>
+        <w:rPr>
+          <w:rFonts w:ascii="Times New Roman" w:hAnsi="Times New Roman" w:cs="Times New Roman"/>
+          <w:sz w:val="24"/>
+          <w:szCs w:val="24"/>
+        </w:rPr>
+      </w:pPr>
+      <w:r>
+        <w:rPr>
+          <w:rFonts w:ascii="Times New Roman" w:hAnsi="Times New Roman" w:cs="Times New Roman"/>
+          <w:sz w:val="24"/>
+          <w:szCs w:val="24"/>
+        </w:rPr>
+        <w:t>1. Ensure the category item above the one you are creating has a , after its associated closing } bracket.</w:t>
+      </w:r>
+    </w:p>
+    <w:p>
+      <w:pPr>
+        <w:rPr>
+          <w:rFonts w:ascii="Times New Roman" w:hAnsi="Times New Roman" w:cs="Times New Roman"/>
+          <w:sz w:val="24"/>
+          <w:szCs w:val="24"/>
+        </w:rPr>
+      </w:pPr>
+      <w:r>
+        <w:rPr>
+          <w:rFonts w:ascii="Times New Roman" w:hAnsi="Times New Roman" w:cs="Times New Roman"/>
+          <w:sz w:val="24"/>
+          <w:szCs w:val="24"/>
+        </w:rPr>
+        <w:t>2. Use the following layout when adding a new category:</w:t>
+      </w:r>
+    </w:p>
+    <w:p>
+      <w:pPr>
+        <w:rPr>
+          <w:rFonts w:ascii="Times New Roman" w:hAnsi="Times New Roman" w:cs="Times New Roman"/>
+          <w:sz w:val="24"/>
+          <w:szCs w:val="24"/>
+        </w:rPr>
+      </w:pPr>
+      <w:r>
+        <w:rPr>
+          <w:rFonts w:ascii="Times New Roman" w:hAnsi="Times New Roman" w:cs="Times New Roman"/>
+          <w:sz w:val="24"/>
+          <w:szCs w:val="24"/>
+        </w:rPr>
+        <w:t xml:space="preserve">    "</w:t>
+      </w:r>
+      <w:proofErr w:type="spellStart"/>
+      <w:r>
+        <w:rPr>
+          <w:rFonts w:ascii="Times New Roman" w:hAnsi="Times New Roman" w:cs="Times New Roman"/>
+          <w:sz w:val="24"/>
+          <w:szCs w:val="24"/>
+        </w:rPr>
+        <w:t>categoryname</w:t>
+      </w:r>
+      <w:proofErr w:type="spellEnd"/>
+      <w:r>
+        <w:rPr>
+          <w:rFonts w:ascii="Times New Roman" w:hAnsi="Times New Roman" w:cs="Times New Roman"/>
+          <w:sz w:val="24"/>
+          <w:szCs w:val="24"/>
+        </w:rPr>
+        <w:t>" : {</w:t>
+      </w:r>
+    </w:p>
+    <w:p>
+      <w:pPr>
+        <w:rPr>
+          <w:rFonts w:ascii="Times New Roman" w:hAnsi="Times New Roman" w:cs="Times New Roman"/>
+          <w:sz w:val="24"/>
+          <w:szCs w:val="24"/>
+        </w:rPr>
+      </w:pPr>
+      <w:r>
+        <w:rPr>
+          <w:rFonts w:ascii="Times New Roman" w:hAnsi="Times New Roman" w:cs="Times New Roman"/>
+          <w:sz w:val="24"/>
+          <w:szCs w:val="24"/>
+        </w:rPr>
+        <w:t xml:space="preserve">                        "</w:t>
+      </w:r>
+      <w:proofErr w:type="spellStart"/>
+      <w:r>
+        <w:rPr>
+          <w:rFonts w:ascii="Times New Roman" w:hAnsi="Times New Roman" w:cs="Times New Roman"/>
+          <w:sz w:val="24"/>
+          <w:szCs w:val="24"/>
+        </w:rPr>
+        <w:t>src</w:t>
+      </w:r>
+      <w:proofErr w:type="spellEnd"/>
+      <w:r>
+        <w:rPr>
+          <w:rFonts w:ascii="Times New Roman" w:hAnsi="Times New Roman" w:cs="Times New Roman"/>
+          <w:sz w:val="24"/>
+          <w:szCs w:val="24"/>
+        </w:rPr>
+        <w:t xml:space="preserve">"                : "T/imagename.png",  </w:t>
+      </w:r>
+    </w:p>
+    <w:p>
+      <w:pPr>
+        <w:rPr>
+          <w:rFonts w:ascii="Times New Roman" w:hAnsi="Times New Roman" w:cs="Times New Roman"/>
+          <w:sz w:val="24"/>
+          <w:szCs w:val="24"/>
+        </w:rPr>
+      </w:pPr>
+      <w:r>
+        <w:rPr>
+          <w:rFonts w:ascii="Times New Roman" w:hAnsi="Times New Roman" w:cs="Times New Roman"/>
+          <w:sz w:val="24"/>
+          <w:szCs w:val="24"/>
+        </w:rPr>
+        <w:t xml:space="preserve">                        "alt"                : "</w:t>
+      </w:r>
+      <w:proofErr w:type="spellStart"/>
+      <w:r>
+        <w:rPr>
+          <w:rFonts w:ascii="Times New Roman" w:hAnsi="Times New Roman" w:cs="Times New Roman"/>
+          <w:sz w:val="24"/>
+          <w:szCs w:val="24"/>
+        </w:rPr>
+        <w:t>alternatename</w:t>
+      </w:r>
+      <w:proofErr w:type="spellEnd"/>
+      <w:r>
+        <w:rPr>
+          <w:rFonts w:ascii="Times New Roman" w:hAnsi="Times New Roman" w:cs="Times New Roman"/>
+          <w:sz w:val="24"/>
+          <w:szCs w:val="24"/>
+        </w:rPr>
+        <w:t>",</w:t>
+      </w:r>
+    </w:p>
+    <w:p>
+      <w:pPr>
+        <w:rPr>
+          <w:rFonts w:ascii="Times New Roman" w:hAnsi="Times New Roman" w:cs="Times New Roman"/>
+          <w:sz w:val="24"/>
+          <w:szCs w:val="24"/>
+        </w:rPr>
+      </w:pPr>
+      <w:r>
+        <w:rPr>
+          <w:rFonts w:ascii="Times New Roman" w:hAnsi="Times New Roman" w:cs="Times New Roman"/>
+          <w:sz w:val="24"/>
+          <w:szCs w:val="24"/>
+        </w:rPr>
+        <w:t xml:space="preserve">                        "title"                : "</w:t>
+      </w:r>
+      <w:proofErr w:type="spellStart"/>
+      <w:r>
+        <w:rPr>
+          <w:rFonts w:ascii="Times New Roman" w:hAnsi="Times New Roman" w:cs="Times New Roman"/>
+          <w:sz w:val="24"/>
+          <w:szCs w:val="24"/>
+        </w:rPr>
+        <w:t>titlename</w:t>
+      </w:r>
+      <w:proofErr w:type="spellEnd"/>
+      <w:r>
+        <w:rPr>
+          <w:rFonts w:ascii="Times New Roman" w:hAnsi="Times New Roman" w:cs="Times New Roman"/>
+          <w:sz w:val="24"/>
+          <w:szCs w:val="24"/>
+        </w:rPr>
+        <w:t>",</w:t>
+      </w:r>
+    </w:p>
+    <w:p>
+      <w:pPr>
+        <w:rPr>
+          <w:rFonts w:ascii="Times New Roman" w:hAnsi="Times New Roman" w:cs="Times New Roman"/>
+          <w:sz w:val="24"/>
+          <w:szCs w:val="24"/>
+        </w:rPr>
+      </w:pPr>
+      <w:r>
+        <w:rPr>
+          <w:rFonts w:ascii="Times New Roman" w:hAnsi="Times New Roman" w:cs="Times New Roman"/>
+          <w:sz w:val="24"/>
+          <w:szCs w:val="24"/>
+        </w:rPr>
+        <w:tab/>
+      </w:r>
+      <w:r>
+        <w:rPr>
+          <w:rFonts w:ascii="Times New Roman" w:hAnsi="Times New Roman" w:cs="Times New Roman"/>
+          <w:sz w:val="24"/>
+          <w:szCs w:val="24"/>
+        </w:rPr>
+        <w:tab/>
+        <w:t>“height”           : “300”</w:t>
+      </w:r>
+    </w:p>
+    <w:p>
+      <w:pPr>
+        <w:rPr>
+          <w:rFonts w:ascii="Times New Roman" w:hAnsi="Times New Roman" w:cs="Times New Roman"/>
+          <w:sz w:val="24"/>
+          <w:szCs w:val="24"/>
+        </w:rPr>
+      </w:pPr>
+      <w:r>
+        <w:rPr>
+          <w:rFonts w:ascii="Times New Roman" w:hAnsi="Times New Roman" w:cs="Times New Roman"/>
+          <w:sz w:val="24"/>
+          <w:szCs w:val="24"/>
+        </w:rPr>
+        <w:t xml:space="preserve">                }</w:t>
+      </w:r>
+    </w:p>
+    <w:p>
+      <w:pPr>
+        <w:rPr>
+          <w:rFonts w:ascii="Times New Roman" w:hAnsi="Times New Roman" w:cs="Times New Roman"/>
+          <w:sz w:val="24"/>
+          <w:szCs w:val="24"/>
+        </w:rPr>
+      </w:pPr>
+      <w:r>
+        <w:rPr>
+          <w:rFonts w:ascii="Times New Roman" w:hAnsi="Times New Roman" w:cs="Times New Roman"/>
+          <w:sz w:val="24"/>
+          <w:szCs w:val="24"/>
+        </w:rPr>
+        <w:tab/>
+      </w:r>
+      <w:proofErr w:type="spellStart"/>
+      <w:r>
+        <w:rPr>
+          <w:rFonts w:ascii="Times New Roman" w:hAnsi="Times New Roman" w:cs="Times New Roman"/>
+          <w:sz w:val="24"/>
+          <w:szCs w:val="24"/>
+        </w:rPr>
+        <w:t>src</w:t>
+      </w:r>
+      <w:proofErr w:type="spellEnd"/>
+      <w:r>
+        <w:rPr>
+          <w:rFonts w:ascii="Times New Roman" w:hAnsi="Times New Roman" w:cs="Times New Roman"/>
+          <w:sz w:val="24"/>
+          <w:szCs w:val="24"/>
+        </w:rPr>
+        <w:t xml:space="preserve"> field is the media library path to the banner image you want loaded in this area.</w:t>
+      </w:r>
+    </w:p>
+    <w:p>
+      <w:pPr>
+        <w:rPr>
+          <w:rFonts w:ascii="Times New Roman" w:hAnsi="Times New Roman" w:cs="Times New Roman"/>
+          <w:sz w:val="24"/>
+          <w:szCs w:val="24"/>
+        </w:rPr>
+      </w:pPr>
+      <w:r>
+        <w:rPr>
+          <w:rFonts w:ascii="Times New Roman" w:hAnsi="Times New Roman" w:cs="Times New Roman"/>
+          <w:sz w:val="24"/>
+          <w:szCs w:val="24"/>
+        </w:rPr>
+        <w:tab/>
+        <w:t>alt is the</w:t>
+      </w:r>
+      <w:r>
+        <w:rPr>
+          <w:rFonts w:ascii="Times New Roman" w:hAnsi="Times New Roman" w:cs="Times New Roman"/>
+          <w:sz w:val="24"/>
+          <w:szCs w:val="24"/>
+        </w:rPr>
+        <w:t xml:space="preserve"> alternate name for the banner. </w:t>
+      </w:r>
+    </w:p>
+    <w:p>
+      <w:pPr>
+        <w:ind w:firstLine="720"/>
+        <w:rPr>
+          <w:rFonts w:ascii="Times New Roman" w:hAnsi="Times New Roman" w:cs="Times New Roman"/>
+          <w:sz w:val="24"/>
+          <w:szCs w:val="24"/>
+        </w:rPr>
+      </w:pPr>
+      <w:r>
+        <w:rPr>
+          <w:rFonts w:ascii="Times New Roman" w:hAnsi="Times New Roman" w:cs="Times New Roman"/>
+          <w:sz w:val="24"/>
+          <w:szCs w:val="24"/>
+        </w:rPr>
+        <w:t>title is the title name for the banner image.</w:t>
+      </w:r>
+    </w:p>
+    <w:p>
+      <w:pPr>
+        <w:ind w:left="720"/>
+        <w:rPr>
+          <w:rFonts w:ascii="Times New Roman" w:hAnsi="Times New Roman" w:cs="Times New Roman"/>
+          <w:sz w:val="24"/>
+          <w:szCs w:val="24"/>
+        </w:rPr>
+      </w:pPr>
+      <w:r>
+        <w:rPr>
+          <w:rFonts w:ascii="Times New Roman" w:hAnsi="Times New Roman" w:cs="Times New Roman"/>
+          <w:sz w:val="24"/>
+          <w:szCs w:val="24"/>
+        </w:rPr>
+        <w:t>Height is the custom height of the banner. Make this match the actual height of the banner you uploaded to avoid any kind of issues with whitespace being added.</w:t>
+      </w:r>
+      <w:r>
+        <w:rPr>
+          <w:rFonts w:ascii="Times New Roman" w:hAnsi="Times New Roman" w:cs="Times New Roman"/>
+          <w:sz w:val="24"/>
+          <w:szCs w:val="24"/>
+        </w:rPr>
+        <w:tab/>
+      </w:r>
+      <w:r>
+        <w:rPr>
+          <w:rFonts w:ascii="Times New Roman" w:hAnsi="Times New Roman" w:cs="Times New Roman"/>
+          <w:sz w:val="24"/>
+          <w:szCs w:val="24"/>
+        </w:rPr>
+        <w:tab/>
+      </w:r>
+    </w:p>
+    <w:p>
+      <w:pPr>
+        <w:rPr>
+          <w:rFonts w:ascii="Times New Roman" w:hAnsi="Times New Roman" w:cs="Times New Roman"/>
+          <w:sz w:val="24"/>
+          <w:szCs w:val="24"/>
+        </w:rPr>
+      </w:pPr>
+      <w:r>
+        <w:rPr>
+          <w:rFonts w:ascii="Times New Roman" w:hAnsi="Times New Roman" w:cs="Times New Roman"/>
+          <w:sz w:val="24"/>
+          <w:szCs w:val="24"/>
+        </w:rPr>
+        <w:t xml:space="preserve">    a. Add either "</w:t>
+      </w:r>
+      <w:proofErr w:type="spellStart"/>
+      <w:r>
+        <w:rPr>
+          <w:rFonts w:ascii="Times New Roman" w:hAnsi="Times New Roman" w:cs="Times New Roman"/>
+          <w:sz w:val="24"/>
+          <w:szCs w:val="24"/>
+        </w:rPr>
+        <w:t>prodLink</w:t>
+      </w:r>
+      <w:proofErr w:type="spellEnd"/>
+      <w:r>
+        <w:rPr>
+          <w:rFonts w:ascii="Times New Roman" w:hAnsi="Times New Roman" w:cs="Times New Roman"/>
+          <w:sz w:val="24"/>
+          <w:szCs w:val="24"/>
+        </w:rPr>
+        <w:t>"        : "</w:t>
+      </w:r>
+      <w:proofErr w:type="spellStart"/>
+      <w:r>
+        <w:rPr>
+          <w:rFonts w:ascii="Times New Roman" w:hAnsi="Times New Roman" w:cs="Times New Roman"/>
+          <w:sz w:val="24"/>
+          <w:szCs w:val="24"/>
+        </w:rPr>
+        <w:t>productID</w:t>
+      </w:r>
+      <w:proofErr w:type="spellEnd"/>
+      <w:r>
+        <w:rPr>
+          <w:rFonts w:ascii="Times New Roman" w:hAnsi="Times New Roman" w:cs="Times New Roman"/>
+          <w:sz w:val="24"/>
+          <w:szCs w:val="24"/>
+        </w:rPr>
+        <w:t>" if the banner should link to a product   or   "</w:t>
+      </w:r>
+      <w:proofErr w:type="spellStart"/>
+      <w:r>
+        <w:rPr>
+          <w:rFonts w:ascii="Times New Roman" w:hAnsi="Times New Roman" w:cs="Times New Roman"/>
+          <w:sz w:val="24"/>
+          <w:szCs w:val="24"/>
+        </w:rPr>
+        <w:t>catLink</w:t>
+      </w:r>
+      <w:proofErr w:type="spellEnd"/>
+      <w:r>
+        <w:rPr>
+          <w:rFonts w:ascii="Times New Roman" w:hAnsi="Times New Roman" w:cs="Times New Roman"/>
+          <w:sz w:val="24"/>
+          <w:szCs w:val="24"/>
+        </w:rPr>
+        <w:t>"        : ".</w:t>
+      </w:r>
+      <w:proofErr w:type="spellStart"/>
+      <w:r>
+        <w:rPr>
+          <w:rFonts w:ascii="Times New Roman" w:hAnsi="Times New Roman" w:cs="Times New Roman"/>
+          <w:sz w:val="24"/>
+          <w:szCs w:val="24"/>
+        </w:rPr>
+        <w:t>navcat</w:t>
+      </w:r>
+      <w:proofErr w:type="spellEnd"/>
+      <w:r>
+        <w:rPr>
+          <w:rFonts w:ascii="Times New Roman" w:hAnsi="Times New Roman" w:cs="Times New Roman"/>
+          <w:sz w:val="24"/>
+          <w:szCs w:val="24"/>
+        </w:rPr>
+        <w:t xml:space="preserve">" if </w:t>
+      </w:r>
+      <w:r>
+        <w:rPr>
+          <w:rFonts w:ascii="Times New Roman" w:hAnsi="Times New Roman" w:cs="Times New Roman"/>
+          <w:sz w:val="24"/>
+          <w:szCs w:val="24"/>
+        </w:rPr>
+        <w:t>linking to a category. You must use ONLY one or the other, not both. This is a required field t</w:t>
+      </w:r>
+      <w:r>
+        <w:rPr>
+          <w:rFonts w:ascii="Times New Roman" w:hAnsi="Times New Roman" w:cs="Times New Roman"/>
+          <w:sz w:val="24"/>
+          <w:szCs w:val="24"/>
+        </w:rPr>
+        <w:t xml:space="preserve">o have so you must pick either </w:t>
+      </w:r>
+      <w:r>
+        <w:rPr>
+          <w:rFonts w:ascii="Times New Roman" w:hAnsi="Times New Roman" w:cs="Times New Roman"/>
+          <w:sz w:val="24"/>
+          <w:szCs w:val="24"/>
+        </w:rPr>
+        <w:t>one or the other. If you want to link to something other than a category or product page, contact your developer.</w:t>
+      </w:r>
+    </w:p>
+    <w:p>
+      <w:pPr>
+        <w:rPr>
+          <w:rFonts w:ascii="Times New Roman" w:hAnsi="Times New Roman" w:cs="Times New Roman"/>
+          <w:sz w:val="24"/>
+          <w:szCs w:val="24"/>
+        </w:rPr>
+      </w:pPr>
+      <w:r>
+        <w:rPr>
+          <w:rFonts w:ascii="Times New Roman" w:hAnsi="Times New Roman" w:cs="Times New Roman"/>
+          <w:sz w:val="24"/>
+          <w:szCs w:val="24"/>
+        </w:rPr>
+        <w:t xml:space="preserve">b. for the </w:t>
+      </w:r>
+      <w:proofErr w:type="spellStart"/>
+      <w:r>
+        <w:rPr>
+          <w:rFonts w:ascii="Times New Roman" w:hAnsi="Times New Roman" w:cs="Times New Roman"/>
+          <w:sz w:val="24"/>
+          <w:szCs w:val="24"/>
+        </w:rPr>
+        <w:t>categoryname</w:t>
+      </w:r>
+      <w:proofErr w:type="spellEnd"/>
+      <w:r>
+        <w:rPr>
+          <w:rFonts w:ascii="Times New Roman" w:hAnsi="Times New Roman" w:cs="Times New Roman"/>
+          <w:sz w:val="24"/>
+          <w:szCs w:val="24"/>
+        </w:rPr>
+        <w:t xml:space="preserve"> part, if the category is a subcategory, list the </w:t>
+      </w:r>
+      <w:proofErr w:type="spellStart"/>
+      <w:r>
+        <w:rPr>
+          <w:rFonts w:ascii="Times New Roman" w:hAnsi="Times New Roman" w:cs="Times New Roman"/>
+          <w:sz w:val="24"/>
+          <w:szCs w:val="24"/>
+        </w:rPr>
+        <w:t>navcat</w:t>
+      </w:r>
+      <w:proofErr w:type="spellEnd"/>
+      <w:r>
+        <w:rPr>
+          <w:rFonts w:ascii="Times New Roman" w:hAnsi="Times New Roman" w:cs="Times New Roman"/>
+          <w:sz w:val="24"/>
+          <w:szCs w:val="24"/>
+        </w:rPr>
+        <w:t xml:space="preserve"> path WITHOUT any .'s .</w:t>
+      </w:r>
+      <w:r>
+        <w:rPr>
+          <w:rFonts w:ascii="Times New Roman" w:hAnsi="Times New Roman" w:cs="Times New Roman"/>
+          <w:sz w:val="24"/>
+          <w:szCs w:val="24"/>
+        </w:rPr>
+        <w:t xml:space="preserve"> For example: the category </w:t>
+      </w:r>
+      <w:r>
+        <w:rPr>
+          <w:rFonts w:ascii="Times New Roman" w:hAnsi="Times New Roman" w:cs="Times New Roman"/>
+          <w:sz w:val="24"/>
+          <w:szCs w:val="24"/>
+        </w:rPr>
+        <w:t>you want the banner to appear on is .</w:t>
+      </w:r>
+      <w:proofErr w:type="spellStart"/>
+      <w:r>
+        <w:rPr>
+          <w:rFonts w:ascii="Times New Roman" w:hAnsi="Times New Roman" w:cs="Times New Roman"/>
+          <w:sz w:val="24"/>
+          <w:szCs w:val="24"/>
+        </w:rPr>
+        <w:t>designers.bg_haute</w:t>
+      </w:r>
+      <w:proofErr w:type="spellEnd"/>
+      <w:r>
+        <w:rPr>
+          <w:rFonts w:ascii="Times New Roman" w:hAnsi="Times New Roman" w:cs="Times New Roman"/>
+          <w:sz w:val="24"/>
+          <w:szCs w:val="24"/>
+        </w:rPr>
+        <w:t xml:space="preserve">, you should name it as </w:t>
+      </w:r>
+      <w:proofErr w:type="spellStart"/>
+      <w:r>
+        <w:rPr>
+          <w:rFonts w:ascii="Times New Roman" w:hAnsi="Times New Roman" w:cs="Times New Roman"/>
+          <w:sz w:val="24"/>
+          <w:szCs w:val="24"/>
+        </w:rPr>
+        <w:t>designersb</w:t>
+      </w:r>
+      <w:r>
+        <w:rPr>
+          <w:rFonts w:ascii="Times New Roman" w:hAnsi="Times New Roman" w:cs="Times New Roman"/>
+          <w:sz w:val="24"/>
+          <w:szCs w:val="24"/>
+        </w:rPr>
+        <w:t>ghaute</w:t>
+      </w:r>
+      <w:proofErr w:type="spellEnd"/>
+      <w:r>
+        <w:rPr>
+          <w:rFonts w:ascii="Times New Roman" w:hAnsi="Times New Roman" w:cs="Times New Roman"/>
+          <w:sz w:val="24"/>
+          <w:szCs w:val="24"/>
+        </w:rPr>
+        <w:t xml:space="preserve"> . Note that all spaces, </w:t>
+      </w:r>
+      <w:r>
+        <w:rPr>
+          <w:rFonts w:ascii="Times New Roman" w:hAnsi="Times New Roman" w:cs="Times New Roman"/>
+          <w:sz w:val="24"/>
+          <w:szCs w:val="24"/>
+        </w:rPr>
+        <w:t>underscores, periods and slashes have been removed. Forgetting to remove these and the banner will not app</w:t>
+      </w:r>
+      <w:r>
+        <w:rPr>
+          <w:rFonts w:ascii="Times New Roman" w:hAnsi="Times New Roman" w:cs="Times New Roman"/>
+          <w:sz w:val="24"/>
+          <w:szCs w:val="24"/>
+        </w:rPr>
+        <w:t xml:space="preserve">ear on that category </w:t>
+      </w:r>
+      <w:r>
+        <w:rPr>
+          <w:rFonts w:ascii="Times New Roman" w:hAnsi="Times New Roman" w:cs="Times New Roman"/>
+          <w:sz w:val="24"/>
+          <w:szCs w:val="24"/>
+        </w:rPr>
+        <w:t>page.</w:t>
+      </w:r>
+    </w:p>
+    <w:p>
+      <w:pPr>
+        <w:rPr>
+          <w:rFonts w:ascii="Times New Roman" w:hAnsi="Times New Roman" w:cs="Times New Roman"/>
+          <w:sz w:val="24"/>
+          <w:szCs w:val="24"/>
+        </w:rPr>
+      </w:pPr>
+      <w:r>
+        <w:rPr>
+          <w:rFonts w:ascii="Times New Roman" w:hAnsi="Times New Roman" w:cs="Times New Roman"/>
+          <w:sz w:val="24"/>
+          <w:szCs w:val="24"/>
+        </w:rPr>
+        <w:t>c. All fields MUST have a value or some kind,  be it "" or anything you want. failure to do s</w:t>
+      </w:r>
+      <w:r>
+        <w:rPr>
+          <w:rFonts w:ascii="Times New Roman" w:hAnsi="Times New Roman" w:cs="Times New Roman"/>
+          <w:sz w:val="24"/>
+          <w:szCs w:val="24"/>
+        </w:rPr>
+        <w:t xml:space="preserve">o will cause a crash with this </w:t>
+      </w:r>
+      <w:r>
+        <w:rPr>
+          <w:rFonts w:ascii="Times New Roman" w:hAnsi="Times New Roman" w:cs="Times New Roman"/>
+          <w:sz w:val="24"/>
+          <w:szCs w:val="24"/>
+        </w:rPr>
+        <w:t>functionality.</w:t>
+      </w:r>
+    </w:p>
+    <w:p>
+      <w:pPr>
+        <w:rPr>
+          <w:rFonts w:ascii="Times New Roman" w:hAnsi="Times New Roman" w:cs="Times New Roman"/>
+          <w:sz w:val="24"/>
+          <w:szCs w:val="24"/>
+        </w:rPr>
+      </w:pPr>
+      <w:r>
+        <w:rPr>
+          <w:rFonts w:ascii="Times New Roman" w:hAnsi="Times New Roman" w:cs="Times New Roman"/>
+          <w:sz w:val="24"/>
+          <w:szCs w:val="24"/>
+        </w:rPr>
+        <w:t xml:space="preserve">d. SAVE THE FILE. </w:t>
+      </w:r>
+    </w:p>
+    <w:p>
+      <w:pPr>
+        <w:rPr>
+          <w:rFonts w:ascii="Times New Roman" w:hAnsi="Times New Roman" w:cs="Times New Roman"/>
+          <w:sz w:val="24"/>
+          <w:szCs w:val="24"/>
+        </w:rPr>
+      </w:pPr>
+      <w:r>
+        <w:rPr>
+          <w:rFonts w:ascii="Times New Roman" w:hAnsi="Times New Roman" w:cs="Times New Roman"/>
+          <w:sz w:val="24"/>
+          <w:szCs w:val="24"/>
+        </w:rPr>
+        <w:t xml:space="preserve">e. Before you continue on, Go back to the project folder, find index.html, right click, open with </w:t>
+      </w:r>
+      <w:proofErr w:type="spellStart"/>
+      <w:r>
+        <w:rPr>
+          <w:rFonts w:ascii="Times New Roman" w:hAnsi="Times New Roman" w:cs="Times New Roman"/>
+          <w:sz w:val="24"/>
+          <w:szCs w:val="24"/>
+        </w:rPr>
+        <w:t>firefox</w:t>
+      </w:r>
+      <w:proofErr w:type="spellEnd"/>
+      <w:r>
+        <w:rPr>
+          <w:rFonts w:ascii="Times New Roman" w:hAnsi="Times New Roman" w:cs="Times New Roman"/>
+          <w:sz w:val="24"/>
+          <w:szCs w:val="24"/>
+        </w:rPr>
+        <w:t xml:space="preserve">. Test EVERY category you added or modified. If you get a nasty looking error or the banner does not appear, there is something wrong with the syntax you used in </w:t>
+      </w:r>
+      <w:proofErr w:type="spellStart"/>
+      <w:r>
+        <w:rPr>
+          <w:rFonts w:ascii="Times New Roman" w:hAnsi="Times New Roman" w:cs="Times New Roman"/>
+          <w:sz w:val="24"/>
+          <w:szCs w:val="24"/>
+        </w:rPr>
+        <w:t>banners.json</w:t>
+      </w:r>
+      <w:proofErr w:type="spellEnd"/>
+      <w:r>
+        <w:rPr>
+          <w:rFonts w:ascii="Times New Roman" w:hAnsi="Times New Roman" w:cs="Times New Roman"/>
+          <w:sz w:val="24"/>
+          <w:szCs w:val="24"/>
+        </w:rPr>
+        <w:t xml:space="preserve">. DO </w:t>
+      </w:r>
+      <w:r>
+        <w:rPr>
+          <w:rFonts w:ascii="Times New Roman" w:hAnsi="Times New Roman" w:cs="Times New Roman"/>
+          <w:sz w:val="24"/>
+          <w:szCs w:val="24"/>
+        </w:rPr>
+        <w:lastRenderedPageBreak/>
+        <w:t xml:space="preserve">NOT SYNC THESE CHANGES YET! Compare your entries against any of the other entries that were there before you got started to figure out what exactly is wrong. The most common mistake is forgetting to add a , or having an extra , you didn’t need. Sadly enough, these can in fact break your entire banner system so please pay special care to place them where they need to be. </w:t>
+      </w:r>
+      <w:r>
+        <w:rPr>
+          <w:rFonts w:ascii="Times New Roman" w:hAnsi="Times New Roman" w:cs="Times New Roman"/>
+          <w:sz w:val="24"/>
+          <w:szCs w:val="24"/>
+        </w:rPr>
+        <w:t>Once all your banners are loading as they should</w:t>
+      </w:r>
+      <w:r>
+        <w:rPr>
+          <w:rFonts w:ascii="Times New Roman" w:hAnsi="Times New Roman" w:cs="Times New Roman"/>
+          <w:sz w:val="24"/>
+          <w:szCs w:val="24"/>
+        </w:rPr>
+        <w:t>, save the file again. This should complete your category banner process.</w:t>
+      </w:r>
+    </w:p>
+    <w:p>
+      <w:pPr>
+        <w:rPr>
+          <w:rFonts w:ascii="Times New Roman" w:hAnsi="Times New Roman" w:cs="Times New Roman"/>
+          <w:sz w:val="24"/>
+          <w:szCs w:val="24"/>
+        </w:rPr>
+      </w:pPr>
+      <w:r>
+        <w:rPr>
+          <w:rFonts w:ascii="Times New Roman" w:hAnsi="Times New Roman" w:cs="Times New Roman"/>
+          <w:sz w:val="24"/>
+          <w:szCs w:val="24"/>
+        </w:rPr>
+        <w:tab/>
+      </w:r>
+    </w:p>
+    <w:p>
+      <w:pPr>
         <w:rPr>
           <w:rFonts w:ascii="Times New Roman" w:hAnsi="Times New Roman" w:cs="Times New Roman"/>
           <w:sz w:val="24"/>
@@ -6333,15 +7196,6 @@
           <w:u w:val="single"/>
         </w:rPr>
       </w:pPr>
-      <w:r>
-        <w:rPr>
-          <w:rFonts w:ascii="Times New Roman" w:hAnsi="Times New Roman" w:cs="Times New Roman"/>
-          <w:sz w:val="24"/>
-          <w:szCs w:val="24"/>
-          <w:u w:val="single"/>
-        </w:rPr>
-        <w:t>Instructions coming soon!</w:t>
-      </w:r>
     </w:p>
     <w:p>
       <w:pPr>
@@ -6410,7 +7264,6 @@
           <w:sz w:val="24"/>
           <w:szCs w:val="24"/>
         </w:rPr>
-        <w:lastRenderedPageBreak/>
         <w:t xml:space="preserve">Return to your </w:t>
       </w:r>
       <w:proofErr w:type="spellStart"/>
@@ -6521,6 +7374,7 @@
           <w:sz w:val="24"/>
           <w:szCs w:val="24"/>
         </w:rPr>
+        <w:lastRenderedPageBreak/>
         <w:t>Click the show button. Your screen should now display a text entry area and allow you to name your changes, aka, your commit.</w:t>
       </w:r>
     </w:p>
@@ -6560,7 +7414,6 @@
           <w:sz w:val="24"/>
           <w:szCs w:val="24"/>
         </w:rPr>
-        <w:lastRenderedPageBreak/>
         <w:br/>
       </w:r>
       <w:r>
@@ -6776,6 +7629,7 @@
           <w:sz w:val="36"/>
           <w:szCs w:val="36"/>
         </w:rPr>
+        <w:lastRenderedPageBreak/>
         <w:t>display a navigation category page:</w:t>
       </w:r>
     </w:p>
@@ -6976,7 +7830,6 @@
           <w:sz w:val="36"/>
           <w:szCs w:val="36"/>
         </w:rPr>
-        <w:lastRenderedPageBreak/>
         <w:t>cart page:</w:t>
       </w:r>
     </w:p>
@@ -7950,6 +8803,7 @@
           <w:sz w:val="25"/>
           <w:szCs w:val="25"/>
         </w:rPr>
+        <w:lastRenderedPageBreak/>
         <w:t>'</w:t>
       </w:r>
       <w:proofErr w:type="spellStart"/>
@@ -8088,7 +8942,7 @@
             <w:rPr>
               <w:noProof/>
             </w:rPr>
-            <w:t>19</w:t>
+            <w:t>18</w:t>
           </w:r>
         </w:fldSimple>
       </w:p>
@@ -8277,6 +9131,119 @@
     </w:lvl>
   </w:abstractNum>
   <w:abstractNum w:abstractNumId="2">
+    <w:nsid w:val="17C87ED6"/>
+    <w:multiLevelType w:val="hybridMultilevel"/>
+    <w:tmpl w:val="32D45DEE"/>
+    <w:lvl w:ilvl="0" w:tplc="04090001">
+      <w:start w:val="1"/>
+      <w:numFmt w:val="bullet"/>
+      <w:lvlText w:val=""/>
+      <w:lvlJc w:val="left"/>
+      <w:pPr>
+        <w:ind w:left="720" w:hanging="360"/>
+      </w:pPr>
+      <w:rPr>
+        <w:rFonts w:ascii="Symbol" w:hAnsi="Symbol" w:hint="default"/>
+      </w:rPr>
+    </w:lvl>
+    <w:lvl w:ilvl="1" w:tplc="04090003" w:tentative="1">
+      <w:start w:val="1"/>
+      <w:numFmt w:val="bullet"/>
+      <w:lvlText w:val="o"/>
+      <w:lvlJc w:val="left"/>
+      <w:pPr>
+        <w:ind w:left="1440" w:hanging="360"/>
+      </w:pPr>
+      <w:rPr>
+        <w:rFonts w:ascii="Courier New" w:hAnsi="Courier New" w:cs="Courier New" w:hint="default"/>
+      </w:rPr>
+    </w:lvl>
+    <w:lvl w:ilvl="2" w:tplc="04090005" w:tentative="1">
+      <w:start w:val="1"/>
+      <w:numFmt w:val="bullet"/>
+      <w:lvlText w:val=""/>
+      <w:lvlJc w:val="left"/>
+      <w:pPr>
+        <w:ind w:left="2160" w:hanging="360"/>
+      </w:pPr>
+      <w:rPr>
+        <w:rFonts w:ascii="Wingdings" w:hAnsi="Wingdings" w:hint="default"/>
+      </w:rPr>
+    </w:lvl>
+    <w:lvl w:ilvl="3" w:tplc="04090001" w:tentative="1">
+      <w:start w:val="1"/>
+      <w:numFmt w:val="bullet"/>
+      <w:lvlText w:val=""/>
+      <w:lvlJc w:val="left"/>
+      <w:pPr>
+        <w:ind w:left="2880" w:hanging="360"/>
+      </w:pPr>
+      <w:rPr>
+        <w:rFonts w:ascii="Symbol" w:hAnsi="Symbol" w:hint="default"/>
+      </w:rPr>
+    </w:lvl>
+    <w:lvl w:ilvl="4" w:tplc="04090003" w:tentative="1">
+      <w:start w:val="1"/>
+      <w:numFmt w:val="bullet"/>
+      <w:lvlText w:val="o"/>
+      <w:lvlJc w:val="left"/>
+      <w:pPr>
+        <w:ind w:left="3600" w:hanging="360"/>
+      </w:pPr>
+      <w:rPr>
+        <w:rFonts w:ascii="Courier New" w:hAnsi="Courier New" w:cs="Courier New" w:hint="default"/>
+      </w:rPr>
+    </w:lvl>
+    <w:lvl w:ilvl="5" w:tplc="04090005" w:tentative="1">
+      <w:start w:val="1"/>
+      <w:numFmt w:val="bullet"/>
+      <w:lvlText w:val=""/>
+      <w:lvlJc w:val="left"/>
+      <w:pPr>
+        <w:ind w:left="4320" w:hanging="360"/>
+      </w:pPr>
+      <w:rPr>
+        <w:rFonts w:ascii="Wingdings" w:hAnsi="Wingdings" w:hint="default"/>
+      </w:rPr>
+    </w:lvl>
+    <w:lvl w:ilvl="6" w:tplc="04090001" w:tentative="1">
+      <w:start w:val="1"/>
+      <w:numFmt w:val="bullet"/>
+      <w:lvlText w:val=""/>
+      <w:lvlJc w:val="left"/>
+      <w:pPr>
+        <w:ind w:left="5040" w:hanging="360"/>
+      </w:pPr>
+      <w:rPr>
+        <w:rFonts w:ascii="Symbol" w:hAnsi="Symbol" w:hint="default"/>
+      </w:rPr>
+    </w:lvl>
+    <w:lvl w:ilvl="7" w:tplc="04090003" w:tentative="1">
+      <w:start w:val="1"/>
+      <w:numFmt w:val="bullet"/>
+      <w:lvlText w:val="o"/>
+      <w:lvlJc w:val="left"/>
+      <w:pPr>
+        <w:ind w:left="5760" w:hanging="360"/>
+      </w:pPr>
+      <w:rPr>
+        <w:rFonts w:ascii="Courier New" w:hAnsi="Courier New" w:cs="Courier New" w:hint="default"/>
+      </w:rPr>
+    </w:lvl>
+    <w:lvl w:ilvl="8" w:tplc="04090005" w:tentative="1">
+      <w:start w:val="1"/>
+      <w:numFmt w:val="bullet"/>
+      <w:lvlText w:val=""/>
+      <w:lvlJc w:val="left"/>
+      <w:pPr>
+        <w:ind w:left="6480" w:hanging="360"/>
+      </w:pPr>
+      <w:rPr>
+        <w:rFonts w:ascii="Wingdings" w:hAnsi="Wingdings" w:hint="default"/>
+      </w:rPr>
+    </w:lvl>
+  </w:abstractNum>
+  <w:abstractNum w:abstractNumId="3">
     <w:nsid w:val="1DB56B4C"/>
     <w:multiLevelType w:val="hybridMultilevel"/>
     <w:tmpl w:val="FB42A228"/>
@@ -8362,7 +9329,7 @@
       </w:pPr>
     </w:lvl>
   </w:abstractNum>
-  <w:abstractNum w:abstractNumId="3">
+  <w:abstractNum w:abstractNumId="4">
     <w:nsid w:val="22B94CF4"/>
     <w:multiLevelType w:val="hybridMultilevel"/>
     <w:tmpl w:val="01823878"/>
@@ -8448,7 +9415,7 @@
       </w:pPr>
     </w:lvl>
   </w:abstractNum>
-  <w:abstractNum w:abstractNumId="4">
+  <w:abstractNum w:abstractNumId="5">
     <w:nsid w:val="25770068"/>
     <w:multiLevelType w:val="multilevel"/>
     <w:tmpl w:val="94CAB12C"/>
@@ -8597,7 +9564,7 @@
       </w:rPr>
     </w:lvl>
   </w:abstractNum>
-  <w:abstractNum w:abstractNumId="5">
+  <w:abstractNum w:abstractNumId="6">
     <w:nsid w:val="3CB7798F"/>
     <w:multiLevelType w:val="hybridMultilevel"/>
     <w:tmpl w:val="FB42A228"/>
@@ -8683,7 +9650,7 @@
       </w:pPr>
     </w:lvl>
   </w:abstractNum>
-  <w:abstractNum w:abstractNumId="6">
+  <w:abstractNum w:abstractNumId="7">
     <w:nsid w:val="470E3A15"/>
     <w:multiLevelType w:val="hybridMultilevel"/>
     <w:tmpl w:val="FB42A228"/>
@@ -8769,7 +9736,7 @@
       </w:pPr>
     </w:lvl>
   </w:abstractNum>
-  <w:abstractNum w:abstractNumId="7">
+  <w:abstractNum w:abstractNumId="8">
     <w:nsid w:val="4DA31B23"/>
     <w:multiLevelType w:val="hybridMultilevel"/>
     <w:tmpl w:val="795AFA44"/>
@@ -8855,7 +9822,7 @@
       </w:pPr>
     </w:lvl>
   </w:abstractNum>
-  <w:abstractNum w:abstractNumId="8">
+  <w:abstractNum w:abstractNumId="9">
     <w:nsid w:val="59B36711"/>
     <w:multiLevelType w:val="multilevel"/>
     <w:tmpl w:val="8C5E82CC"/>
@@ -9004,7 +9971,7 @@
       </w:rPr>
     </w:lvl>
   </w:abstractNum>
-  <w:abstractNum w:abstractNumId="9">
+  <w:abstractNum w:abstractNumId="10">
     <w:nsid w:val="62ED6AA7"/>
     <w:multiLevelType w:val="hybridMultilevel"/>
     <w:tmpl w:val="C35C12DC"/>
@@ -9117,7 +10084,7 @@
       </w:rPr>
     </w:lvl>
   </w:abstractNum>
-  <w:abstractNum w:abstractNumId="10">
+  <w:abstractNum w:abstractNumId="11">
     <w:nsid w:val="642E174D"/>
     <w:multiLevelType w:val="hybridMultilevel"/>
     <w:tmpl w:val="86B0B76C"/>
@@ -9204,37 +10171,40 @@
     </w:lvl>
   </w:abstractNum>
   <w:num w:numId="1">
-    <w:abstractNumId w:val="9"/>
+    <w:abstractNumId w:val="10"/>
   </w:num>
   <w:num w:numId="2">
     <w:abstractNumId w:val="0"/>
   </w:num>
   <w:num w:numId="3">
-    <w:abstractNumId w:val="6"/>
+    <w:abstractNumId w:val="7"/>
   </w:num>
   <w:num w:numId="4">
-    <w:abstractNumId w:val="7"/>
+    <w:abstractNumId w:val="8"/>
   </w:num>
   <w:num w:numId="5">
-    <w:abstractNumId w:val="2"/>
+    <w:abstractNumId w:val="3"/>
   </w:num>
   <w:num w:numId="6">
-    <w:abstractNumId w:val="5"/>
+    <w:abstractNumId w:val="6"/>
   </w:num>
   <w:num w:numId="7">
     <w:abstractNumId w:val="1"/>
   </w:num>
   <w:num w:numId="8">
-    <w:abstractNumId w:val="10"/>
+    <w:abstractNumId w:val="11"/>
   </w:num>
   <w:num w:numId="9">
-    <w:abstractNumId w:val="3"/>
+    <w:abstractNumId w:val="4"/>
   </w:num>
   <w:num w:numId="10">
-    <w:abstractNumId w:val="4"/>
+    <w:abstractNumId w:val="5"/>
   </w:num>
   <w:num w:numId="11">
-    <w:abstractNumId w:val="8"/>
+    <w:abstractNumId w:val="9"/>
+  </w:num>
+  <w:num w:numId="12">
+    <w:abstractNumId w:val="2"/>
   </w:num>
 </w:numbering>
 </file>

</xml_diff>

<commit_message>
Updated alteration guide to contain new cat banners  changes
</commit_message>
<xml_diff>
--- a/Alteration guide to Online Formals E.docx
+++ b/Alteration guide to Online Formals E.docx
@@ -6563,24 +6563,72 @@
           <w:sz w:val="24"/>
           <w:szCs w:val="24"/>
         </w:rPr>
-        <w:t xml:space="preserve">"                : "T/imagename.png",  </w:t>
-      </w:r>
-    </w:p>
-    <w:p>
-      <w:pPr>
-        <w:rPr>
-          <w:rFonts w:ascii="Times New Roman" w:hAnsi="Times New Roman" w:cs="Times New Roman"/>
-          <w:sz w:val="24"/>
-          <w:szCs w:val="24"/>
-        </w:rPr>
-      </w:pPr>
-      <w:r>
-        <w:rPr>
-          <w:rFonts w:ascii="Times New Roman" w:hAnsi="Times New Roman" w:cs="Times New Roman"/>
-          <w:sz w:val="24"/>
-          <w:szCs w:val="24"/>
-        </w:rPr>
-        <w:t xml:space="preserve">                        "alt"                : "</w:t>
+        <w:t xml:space="preserve">"                : </w:t>
+      </w:r>
+      <w:r>
+        <w:rPr>
+          <w:rFonts w:ascii="Times New Roman" w:hAnsi="Times New Roman" w:cs="Times New Roman"/>
+          <w:sz w:val="24"/>
+          <w:szCs w:val="24"/>
+        </w:rPr>
+        <w:t>[</w:t>
+      </w:r>
+      <w:r>
+        <w:rPr>
+          <w:rFonts w:ascii="Times New Roman" w:hAnsi="Times New Roman" w:cs="Times New Roman"/>
+          <w:sz w:val="24"/>
+          <w:szCs w:val="24"/>
+        </w:rPr>
+        <w:t>"T/imagename.png"</w:t>
+      </w:r>
+      <w:r>
+        <w:rPr>
+          <w:rFonts w:ascii="Times New Roman" w:hAnsi="Times New Roman" w:cs="Times New Roman"/>
+          <w:sz w:val="24"/>
+          <w:szCs w:val="24"/>
+        </w:rPr>
+        <w:t>]</w:t>
+      </w:r>
+      <w:r>
+        <w:rPr>
+          <w:rFonts w:ascii="Times New Roman" w:hAnsi="Times New Roman" w:cs="Times New Roman"/>
+          <w:sz w:val="24"/>
+          <w:szCs w:val="24"/>
+        </w:rPr>
+        <w:t xml:space="preserve">,  </w:t>
+      </w:r>
+    </w:p>
+    <w:p>
+      <w:pPr>
+        <w:rPr>
+          <w:rFonts w:ascii="Times New Roman" w:hAnsi="Times New Roman" w:cs="Times New Roman"/>
+          <w:sz w:val="24"/>
+          <w:szCs w:val="24"/>
+        </w:rPr>
+      </w:pPr>
+      <w:r>
+        <w:rPr>
+          <w:rFonts w:ascii="Times New Roman" w:hAnsi="Times New Roman" w:cs="Times New Roman"/>
+          <w:sz w:val="24"/>
+          <w:szCs w:val="24"/>
+        </w:rPr>
+        <w:t xml:space="preserve">                        "alt"                : </w:t>
+      </w:r>
+      <w:r>
+        <w:rPr>
+          <w:rFonts w:ascii="Times New Roman" w:hAnsi="Times New Roman" w:cs="Times New Roman"/>
+          <w:sz w:val="24"/>
+          <w:szCs w:val="24"/>
+        </w:rPr>
+        <w:t>[</w:t>
+      </w:r>
+      <w:r>
+        <w:rPr>
+          <w:rFonts w:ascii="Times New Roman" w:hAnsi="Times New Roman" w:cs="Times New Roman"/>
+          <w:sz w:val="24"/>
+          <w:szCs w:val="24"/>
+        </w:rPr>
+        <w:t>"</w:t>
       </w:r>
       <w:proofErr w:type="spellStart"/>
       <w:r>
@@ -6598,24 +6646,56 @@
           <w:sz w:val="24"/>
           <w:szCs w:val="24"/>
         </w:rPr>
-        <w:t>",</w:t>
-      </w:r>
-    </w:p>
-    <w:p>
-      <w:pPr>
-        <w:rPr>
-          <w:rFonts w:ascii="Times New Roman" w:hAnsi="Times New Roman" w:cs="Times New Roman"/>
-          <w:sz w:val="24"/>
-          <w:szCs w:val="24"/>
-        </w:rPr>
-      </w:pPr>
-      <w:r>
-        <w:rPr>
-          <w:rFonts w:ascii="Times New Roman" w:hAnsi="Times New Roman" w:cs="Times New Roman"/>
-          <w:sz w:val="24"/>
-          <w:szCs w:val="24"/>
-        </w:rPr>
-        <w:t xml:space="preserve">                        "title"                : "</w:t>
+        <w:t>"</w:t>
+      </w:r>
+      <w:r>
+        <w:rPr>
+          <w:rFonts w:ascii="Times New Roman" w:hAnsi="Times New Roman" w:cs="Times New Roman"/>
+          <w:sz w:val="24"/>
+          <w:szCs w:val="24"/>
+        </w:rPr>
+        <w:t>]</w:t>
+      </w:r>
+      <w:r>
+        <w:rPr>
+          <w:rFonts w:ascii="Times New Roman" w:hAnsi="Times New Roman" w:cs="Times New Roman"/>
+          <w:sz w:val="24"/>
+          <w:szCs w:val="24"/>
+        </w:rPr>
+        <w:t>,</w:t>
+      </w:r>
+    </w:p>
+    <w:p>
+      <w:pPr>
+        <w:rPr>
+          <w:rFonts w:ascii="Times New Roman" w:hAnsi="Times New Roman" w:cs="Times New Roman"/>
+          <w:sz w:val="24"/>
+          <w:szCs w:val="24"/>
+        </w:rPr>
+      </w:pPr>
+      <w:r>
+        <w:rPr>
+          <w:rFonts w:ascii="Times New Roman" w:hAnsi="Times New Roman" w:cs="Times New Roman"/>
+          <w:sz w:val="24"/>
+          <w:szCs w:val="24"/>
+        </w:rPr>
+        <w:t xml:space="preserve">                        "title"                : </w:t>
+      </w:r>
+      <w:r>
+        <w:rPr>
+          <w:rFonts w:ascii="Times New Roman" w:hAnsi="Times New Roman" w:cs="Times New Roman"/>
+          <w:sz w:val="24"/>
+          <w:szCs w:val="24"/>
+        </w:rPr>
+        <w:t>[</w:t>
+      </w:r>
+      <w:r>
+        <w:rPr>
+          <w:rFonts w:ascii="Times New Roman" w:hAnsi="Times New Roman" w:cs="Times New Roman"/>
+          <w:sz w:val="24"/>
+          <w:szCs w:val="24"/>
+        </w:rPr>
+        <w:t>"</w:t>
       </w:r>
       <w:proofErr w:type="spellStart"/>
       <w:r>
@@ -6633,33 +6713,141 @@
           <w:sz w:val="24"/>
           <w:szCs w:val="24"/>
         </w:rPr>
-        <w:t>",</w:t>
-      </w:r>
-    </w:p>
-    <w:p>
-      <w:pPr>
-        <w:rPr>
-          <w:rFonts w:ascii="Times New Roman" w:hAnsi="Times New Roman" w:cs="Times New Roman"/>
-          <w:sz w:val="24"/>
-          <w:szCs w:val="24"/>
-        </w:rPr>
-      </w:pPr>
-      <w:r>
-        <w:rPr>
-          <w:rFonts w:ascii="Times New Roman" w:hAnsi="Times New Roman" w:cs="Times New Roman"/>
-          <w:sz w:val="24"/>
-          <w:szCs w:val="24"/>
-        </w:rPr>
-        <w:tab/>
-      </w:r>
-      <w:r>
-        <w:rPr>
-          <w:rFonts w:ascii="Times New Roman" w:hAnsi="Times New Roman" w:cs="Times New Roman"/>
-          <w:sz w:val="24"/>
-          <w:szCs w:val="24"/>
-        </w:rPr>
-        <w:tab/>
-        <w:t>“height”           : “300”</w:t>
+        <w:t>"</w:t>
+      </w:r>
+      <w:r>
+        <w:rPr>
+          <w:rFonts w:ascii="Times New Roman" w:hAnsi="Times New Roman" w:cs="Times New Roman"/>
+          <w:sz w:val="24"/>
+          <w:szCs w:val="24"/>
+        </w:rPr>
+        <w:t>]</w:t>
+      </w:r>
+      <w:r>
+        <w:rPr>
+          <w:rFonts w:ascii="Times New Roman" w:hAnsi="Times New Roman" w:cs="Times New Roman"/>
+          <w:sz w:val="24"/>
+          <w:szCs w:val="24"/>
+        </w:rPr>
+        <w:t>,</w:t>
+      </w:r>
+    </w:p>
+    <w:p>
+      <w:pPr>
+        <w:rPr>
+          <w:rFonts w:ascii="Times New Roman" w:hAnsi="Times New Roman" w:cs="Times New Roman"/>
+          <w:sz w:val="24"/>
+          <w:szCs w:val="24"/>
+        </w:rPr>
+      </w:pPr>
+      <w:r>
+        <w:rPr>
+          <w:rFonts w:ascii="Times New Roman" w:hAnsi="Times New Roman" w:cs="Times New Roman"/>
+          <w:sz w:val="24"/>
+          <w:szCs w:val="24"/>
+        </w:rPr>
+        <w:tab/>
+      </w:r>
+      <w:r>
+        <w:rPr>
+          <w:rFonts w:ascii="Times New Roman" w:hAnsi="Times New Roman" w:cs="Times New Roman"/>
+          <w:sz w:val="24"/>
+          <w:szCs w:val="24"/>
+        </w:rPr>
+        <w:tab/>
+        <w:t xml:space="preserve">“height”           : </w:t>
+      </w:r>
+      <w:r>
+        <w:rPr>
+          <w:rFonts w:ascii="Times New Roman" w:hAnsi="Times New Roman" w:cs="Times New Roman"/>
+          <w:sz w:val="24"/>
+          <w:szCs w:val="24"/>
+        </w:rPr>
+        <w:t>[</w:t>
+      </w:r>
+      <w:r>
+        <w:rPr>
+          <w:rFonts w:ascii="Times New Roman" w:hAnsi="Times New Roman" w:cs="Times New Roman"/>
+          <w:sz w:val="24"/>
+          <w:szCs w:val="24"/>
+        </w:rPr>
+        <w:t>“300”</w:t>
+      </w:r>
+      <w:r>
+        <w:rPr>
+          <w:rFonts w:ascii="Times New Roman" w:hAnsi="Times New Roman" w:cs="Times New Roman"/>
+          <w:sz w:val="24"/>
+          <w:szCs w:val="24"/>
+        </w:rPr>
+        <w:t>],</w:t>
+      </w:r>
+    </w:p>
+    <w:p>
+      <w:pPr>
+        <w:rPr>
+          <w:rFonts w:ascii="Times New Roman" w:hAnsi="Times New Roman" w:cs="Times New Roman"/>
+          <w:sz w:val="24"/>
+          <w:szCs w:val="24"/>
+        </w:rPr>
+      </w:pPr>
+      <w:r>
+        <w:rPr>
+          <w:rFonts w:ascii="Times New Roman" w:hAnsi="Times New Roman" w:cs="Times New Roman"/>
+          <w:sz w:val="24"/>
+          <w:szCs w:val="24"/>
+        </w:rPr>
+        <w:tab/>
+        <w:t>"</w:t>
+      </w:r>
+      <w:proofErr w:type="spellStart"/>
+      <w:r>
+        <w:rPr>
+          <w:rFonts w:ascii="Times New Roman" w:hAnsi="Times New Roman" w:cs="Times New Roman"/>
+          <w:sz w:val="24"/>
+          <w:szCs w:val="24"/>
+        </w:rPr>
+        <w:t>bannersPerCat</w:t>
+      </w:r>
+      <w:proofErr w:type="spellEnd"/>
+      <w:r>
+        <w:rPr>
+          <w:rFonts w:ascii="Times New Roman" w:hAnsi="Times New Roman" w:cs="Times New Roman"/>
+          <w:sz w:val="24"/>
+          <w:szCs w:val="24"/>
+        </w:rPr>
+        <w:t xml:space="preserve">"          </w:t>
+      </w:r>
+      <w:r>
+        <w:rPr>
+          <w:rFonts w:ascii="Times New Roman" w:hAnsi="Times New Roman" w:cs="Times New Roman"/>
+          <w:sz w:val="24"/>
+          <w:szCs w:val="24"/>
+        </w:rPr>
+        <w:t xml:space="preserve">: </w:t>
+      </w:r>
+      <w:r>
+        <w:rPr>
+          <w:rFonts w:ascii="Times New Roman" w:hAnsi="Times New Roman" w:cs="Times New Roman"/>
+          <w:sz w:val="24"/>
+          <w:szCs w:val="24"/>
+        </w:rPr>
+        <w:t>["1</w:t>
+      </w:r>
+      <w:r>
+        <w:rPr>
+          <w:rFonts w:ascii="Times New Roman" w:hAnsi="Times New Roman" w:cs="Times New Roman"/>
+          <w:sz w:val="24"/>
+          <w:szCs w:val="24"/>
+        </w:rPr>
+        <w:t>"</w:t>
+      </w:r>
+      <w:r>
+        <w:rPr>
+          <w:rFonts w:ascii="Times New Roman" w:hAnsi="Times New Roman" w:cs="Times New Roman"/>
+          <w:sz w:val="24"/>
+          <w:szCs w:val="24"/>
+        </w:rPr>
+        <w:t>]</w:t>
       </w:r>
     </w:p>
     <w:p>
@@ -6693,7 +6881,59 @@
           <w:sz w:val="24"/>
           <w:szCs w:val="24"/>
         </w:rPr>
-        <w:tab/>
+        <w:t>For adding more than one banner, use this format:</w:t>
+      </w:r>
+    </w:p>
+    <w:p>
+      <w:pPr>
+        <w:rPr>
+          <w:rFonts w:ascii="Times New Roman" w:hAnsi="Times New Roman" w:cs="Times New Roman"/>
+          <w:sz w:val="24"/>
+          <w:szCs w:val="24"/>
+        </w:rPr>
+      </w:pPr>
+      <w:r>
+        <w:rPr>
+          <w:rFonts w:ascii="Times New Roman" w:hAnsi="Times New Roman" w:cs="Times New Roman"/>
+          <w:sz w:val="24"/>
+          <w:szCs w:val="24"/>
+        </w:rPr>
+        <w:t>"</w:t>
+      </w:r>
+      <w:proofErr w:type="spellStart"/>
+      <w:r>
+        <w:rPr>
+          <w:rFonts w:ascii="Times New Roman" w:hAnsi="Times New Roman" w:cs="Times New Roman"/>
+          <w:sz w:val="24"/>
+          <w:szCs w:val="24"/>
+        </w:rPr>
+        <w:t>categoryname</w:t>
+      </w:r>
+      <w:proofErr w:type="spellEnd"/>
+      <w:r>
+        <w:rPr>
+          <w:rFonts w:ascii="Times New Roman" w:hAnsi="Times New Roman" w:cs="Times New Roman"/>
+          <w:sz w:val="24"/>
+          <w:szCs w:val="24"/>
+        </w:rPr>
+        <w:t>" : {</w:t>
+      </w:r>
+    </w:p>
+    <w:p>
+      <w:pPr>
+        <w:rPr>
+          <w:rFonts w:ascii="Times New Roman" w:hAnsi="Times New Roman" w:cs="Times New Roman"/>
+          <w:sz w:val="24"/>
+          <w:szCs w:val="24"/>
+        </w:rPr>
+      </w:pPr>
+      <w:r>
+        <w:rPr>
+          <w:rFonts w:ascii="Times New Roman" w:hAnsi="Times New Roman" w:cs="Times New Roman"/>
+          <w:sz w:val="24"/>
+          <w:szCs w:val="24"/>
+        </w:rPr>
+        <w:t xml:space="preserve">                        "</w:t>
       </w:r>
       <w:proofErr w:type="spellStart"/>
       <w:r>
@@ -6711,6 +6951,431 @@
           <w:sz w:val="24"/>
           <w:szCs w:val="24"/>
         </w:rPr>
+        <w:t xml:space="preserve">"                : </w:t>
+      </w:r>
+      <w:r>
+        <w:rPr>
+          <w:rFonts w:ascii="Times New Roman" w:hAnsi="Times New Roman" w:cs="Times New Roman"/>
+          <w:sz w:val="24"/>
+          <w:szCs w:val="24"/>
+        </w:rPr>
+        <w:t>[</w:t>
+      </w:r>
+      <w:r>
+        <w:rPr>
+          <w:rFonts w:ascii="Times New Roman" w:hAnsi="Times New Roman" w:cs="Times New Roman"/>
+          <w:sz w:val="24"/>
+          <w:szCs w:val="24"/>
+        </w:rPr>
+        <w:t>"T/imagename.png"</w:t>
+      </w:r>
+      <w:r>
+        <w:rPr>
+          <w:rFonts w:ascii="Times New Roman" w:hAnsi="Times New Roman" w:cs="Times New Roman"/>
+          <w:sz w:val="24"/>
+          <w:szCs w:val="24"/>
+        </w:rPr>
+        <w:t xml:space="preserve">, </w:t>
+      </w:r>
+      <w:r>
+        <w:rPr>
+          <w:rFonts w:ascii="Times New Roman" w:hAnsi="Times New Roman" w:cs="Times New Roman"/>
+          <w:sz w:val="24"/>
+          <w:szCs w:val="24"/>
+        </w:rPr>
+        <w:t>"T/imagename</w:t>
+      </w:r>
+      <w:r>
+        <w:rPr>
+          <w:rFonts w:ascii="Times New Roman" w:hAnsi="Times New Roman" w:cs="Times New Roman"/>
+          <w:sz w:val="24"/>
+          <w:szCs w:val="24"/>
+        </w:rPr>
+        <w:t>2</w:t>
+      </w:r>
+      <w:r>
+        <w:rPr>
+          <w:rFonts w:ascii="Times New Roman" w:hAnsi="Times New Roman" w:cs="Times New Roman"/>
+          <w:sz w:val="24"/>
+          <w:szCs w:val="24"/>
+        </w:rPr>
+        <w:t>.png"</w:t>
+      </w:r>
+      <w:r>
+        <w:rPr>
+          <w:rFonts w:ascii="Times New Roman" w:hAnsi="Times New Roman" w:cs="Times New Roman"/>
+          <w:sz w:val="24"/>
+          <w:szCs w:val="24"/>
+        </w:rPr>
+        <w:t>]</w:t>
+      </w:r>
+      <w:r>
+        <w:rPr>
+          <w:rFonts w:ascii="Times New Roman" w:hAnsi="Times New Roman" w:cs="Times New Roman"/>
+          <w:sz w:val="24"/>
+          <w:szCs w:val="24"/>
+        </w:rPr>
+        <w:t xml:space="preserve">,  </w:t>
+      </w:r>
+    </w:p>
+    <w:p>
+      <w:pPr>
+        <w:rPr>
+          <w:rFonts w:ascii="Times New Roman" w:hAnsi="Times New Roman" w:cs="Times New Roman"/>
+          <w:sz w:val="24"/>
+          <w:szCs w:val="24"/>
+        </w:rPr>
+      </w:pPr>
+      <w:r>
+        <w:rPr>
+          <w:rFonts w:ascii="Times New Roman" w:hAnsi="Times New Roman" w:cs="Times New Roman"/>
+          <w:sz w:val="24"/>
+          <w:szCs w:val="24"/>
+        </w:rPr>
+        <w:t xml:space="preserve">                        "alt"                : </w:t>
+      </w:r>
+      <w:r>
+        <w:rPr>
+          <w:rFonts w:ascii="Times New Roman" w:hAnsi="Times New Roman" w:cs="Times New Roman"/>
+          <w:sz w:val="24"/>
+          <w:szCs w:val="24"/>
+        </w:rPr>
+        <w:t>[</w:t>
+      </w:r>
+      <w:r>
+        <w:rPr>
+          <w:rFonts w:ascii="Times New Roman" w:hAnsi="Times New Roman" w:cs="Times New Roman"/>
+          <w:sz w:val="24"/>
+          <w:szCs w:val="24"/>
+        </w:rPr>
+        <w:t>"</w:t>
+      </w:r>
+      <w:proofErr w:type="spellStart"/>
+      <w:r>
+        <w:rPr>
+          <w:rFonts w:ascii="Times New Roman" w:hAnsi="Times New Roman" w:cs="Times New Roman"/>
+          <w:sz w:val="24"/>
+          <w:szCs w:val="24"/>
+        </w:rPr>
+        <w:t>alternatename</w:t>
+      </w:r>
+      <w:proofErr w:type="spellEnd"/>
+      <w:r>
+        <w:rPr>
+          <w:rFonts w:ascii="Times New Roman" w:hAnsi="Times New Roman" w:cs="Times New Roman"/>
+          <w:sz w:val="24"/>
+          <w:szCs w:val="24"/>
+        </w:rPr>
+        <w:t>"</w:t>
+      </w:r>
+      <w:r>
+        <w:rPr>
+          <w:rFonts w:ascii="Times New Roman" w:hAnsi="Times New Roman" w:cs="Times New Roman"/>
+          <w:sz w:val="24"/>
+          <w:szCs w:val="24"/>
+        </w:rPr>
+        <w:t xml:space="preserve">, </w:t>
+      </w:r>
+      <w:r>
+        <w:rPr>
+          <w:rFonts w:ascii="Times New Roman" w:hAnsi="Times New Roman" w:cs="Times New Roman"/>
+          <w:sz w:val="24"/>
+          <w:szCs w:val="24"/>
+        </w:rPr>
+        <w:t>"alternatename</w:t>
+      </w:r>
+      <w:r>
+        <w:rPr>
+          <w:rFonts w:ascii="Times New Roman" w:hAnsi="Times New Roman" w:cs="Times New Roman"/>
+          <w:sz w:val="24"/>
+          <w:szCs w:val="24"/>
+        </w:rPr>
+        <w:t>2</w:t>
+      </w:r>
+      <w:r>
+        <w:rPr>
+          <w:rFonts w:ascii="Times New Roman" w:hAnsi="Times New Roman" w:cs="Times New Roman"/>
+          <w:sz w:val="24"/>
+          <w:szCs w:val="24"/>
+        </w:rPr>
+        <w:t>"</w:t>
+      </w:r>
+      <w:r>
+        <w:rPr>
+          <w:rFonts w:ascii="Times New Roman" w:hAnsi="Times New Roman" w:cs="Times New Roman"/>
+          <w:sz w:val="24"/>
+          <w:szCs w:val="24"/>
+        </w:rPr>
+        <w:t>]</w:t>
+      </w:r>
+      <w:r>
+        <w:rPr>
+          <w:rFonts w:ascii="Times New Roman" w:hAnsi="Times New Roman" w:cs="Times New Roman"/>
+          <w:sz w:val="24"/>
+          <w:szCs w:val="24"/>
+        </w:rPr>
+        <w:t>,</w:t>
+      </w:r>
+    </w:p>
+    <w:p>
+      <w:pPr>
+        <w:rPr>
+          <w:rFonts w:ascii="Times New Roman" w:hAnsi="Times New Roman" w:cs="Times New Roman"/>
+          <w:sz w:val="24"/>
+          <w:szCs w:val="24"/>
+        </w:rPr>
+      </w:pPr>
+      <w:r>
+        <w:rPr>
+          <w:rFonts w:ascii="Times New Roman" w:hAnsi="Times New Roman" w:cs="Times New Roman"/>
+          <w:sz w:val="24"/>
+          <w:szCs w:val="24"/>
+        </w:rPr>
+        <w:t xml:space="preserve">                        "title"                : </w:t>
+      </w:r>
+      <w:r>
+        <w:rPr>
+          <w:rFonts w:ascii="Times New Roman" w:hAnsi="Times New Roman" w:cs="Times New Roman"/>
+          <w:sz w:val="24"/>
+          <w:szCs w:val="24"/>
+        </w:rPr>
+        <w:t>[</w:t>
+      </w:r>
+      <w:r>
+        <w:rPr>
+          <w:rFonts w:ascii="Times New Roman" w:hAnsi="Times New Roman" w:cs="Times New Roman"/>
+          <w:sz w:val="24"/>
+          <w:szCs w:val="24"/>
+        </w:rPr>
+        <w:t>"</w:t>
+      </w:r>
+      <w:proofErr w:type="spellStart"/>
+      <w:r>
+        <w:rPr>
+          <w:rFonts w:ascii="Times New Roman" w:hAnsi="Times New Roman" w:cs="Times New Roman"/>
+          <w:sz w:val="24"/>
+          <w:szCs w:val="24"/>
+        </w:rPr>
+        <w:t>titlename</w:t>
+      </w:r>
+      <w:proofErr w:type="spellEnd"/>
+      <w:r>
+        <w:rPr>
+          <w:rFonts w:ascii="Times New Roman" w:hAnsi="Times New Roman" w:cs="Times New Roman"/>
+          <w:sz w:val="24"/>
+          <w:szCs w:val="24"/>
+        </w:rPr>
+        <w:t>"</w:t>
+      </w:r>
+      <w:r>
+        <w:rPr>
+          <w:rFonts w:ascii="Times New Roman" w:hAnsi="Times New Roman" w:cs="Times New Roman"/>
+          <w:sz w:val="24"/>
+          <w:szCs w:val="24"/>
+        </w:rPr>
+        <w:t xml:space="preserve">, </w:t>
+      </w:r>
+      <w:r>
+        <w:rPr>
+          <w:rFonts w:ascii="Times New Roman" w:hAnsi="Times New Roman" w:cs="Times New Roman"/>
+          <w:sz w:val="24"/>
+          <w:szCs w:val="24"/>
+        </w:rPr>
+        <w:t>"titlename</w:t>
+      </w:r>
+      <w:r>
+        <w:rPr>
+          <w:rFonts w:ascii="Times New Roman" w:hAnsi="Times New Roman" w:cs="Times New Roman"/>
+          <w:sz w:val="24"/>
+          <w:szCs w:val="24"/>
+        </w:rPr>
+        <w:t>2</w:t>
+      </w:r>
+      <w:r>
+        <w:rPr>
+          <w:rFonts w:ascii="Times New Roman" w:hAnsi="Times New Roman" w:cs="Times New Roman"/>
+          <w:sz w:val="24"/>
+          <w:szCs w:val="24"/>
+        </w:rPr>
+        <w:t>"</w:t>
+      </w:r>
+      <w:r>
+        <w:rPr>
+          <w:rFonts w:ascii="Times New Roman" w:hAnsi="Times New Roman" w:cs="Times New Roman"/>
+          <w:sz w:val="24"/>
+          <w:szCs w:val="24"/>
+        </w:rPr>
+        <w:t>]</w:t>
+      </w:r>
+      <w:r>
+        <w:rPr>
+          <w:rFonts w:ascii="Times New Roman" w:hAnsi="Times New Roman" w:cs="Times New Roman"/>
+          <w:sz w:val="24"/>
+          <w:szCs w:val="24"/>
+        </w:rPr>
+        <w:t>,</w:t>
+      </w:r>
+    </w:p>
+    <w:p>
+      <w:pPr>
+        <w:rPr>
+          <w:rFonts w:ascii="Times New Roman" w:hAnsi="Times New Roman" w:cs="Times New Roman"/>
+          <w:sz w:val="24"/>
+          <w:szCs w:val="24"/>
+        </w:rPr>
+      </w:pPr>
+      <w:r>
+        <w:rPr>
+          <w:rFonts w:ascii="Times New Roman" w:hAnsi="Times New Roman" w:cs="Times New Roman"/>
+          <w:sz w:val="24"/>
+          <w:szCs w:val="24"/>
+        </w:rPr>
+        <w:tab/>
+      </w:r>
+      <w:r>
+        <w:rPr>
+          <w:rFonts w:ascii="Times New Roman" w:hAnsi="Times New Roman" w:cs="Times New Roman"/>
+          <w:sz w:val="24"/>
+          <w:szCs w:val="24"/>
+        </w:rPr>
+        <w:tab/>
+        <w:t>“height”           : [“300”, “300”],</w:t>
+      </w:r>
+    </w:p>
+    <w:p>
+      <w:pPr>
+        <w:rPr>
+          <w:rFonts w:ascii="Times New Roman" w:hAnsi="Times New Roman" w:cs="Times New Roman"/>
+          <w:sz w:val="24"/>
+          <w:szCs w:val="24"/>
+        </w:rPr>
+      </w:pPr>
+      <w:r>
+        <w:rPr>
+          <w:rFonts w:ascii="Times New Roman" w:hAnsi="Times New Roman" w:cs="Times New Roman"/>
+          <w:sz w:val="24"/>
+          <w:szCs w:val="24"/>
+        </w:rPr>
+        <w:tab/>
+        <w:t>"</w:t>
+      </w:r>
+      <w:proofErr w:type="spellStart"/>
+      <w:r>
+        <w:rPr>
+          <w:rFonts w:ascii="Times New Roman" w:hAnsi="Times New Roman" w:cs="Times New Roman"/>
+          <w:sz w:val="24"/>
+          <w:szCs w:val="24"/>
+        </w:rPr>
+        <w:t>bannersPerCat</w:t>
+      </w:r>
+      <w:proofErr w:type="spellEnd"/>
+      <w:r>
+        <w:rPr>
+          <w:rFonts w:ascii="Times New Roman" w:hAnsi="Times New Roman" w:cs="Times New Roman"/>
+          <w:sz w:val="24"/>
+          <w:szCs w:val="24"/>
+        </w:rPr>
+        <w:t xml:space="preserve">"          </w:t>
+      </w:r>
+      <w:r>
+        <w:rPr>
+          <w:rFonts w:ascii="Times New Roman" w:hAnsi="Times New Roman" w:cs="Times New Roman"/>
+          <w:sz w:val="24"/>
+          <w:szCs w:val="24"/>
+        </w:rPr>
+        <w:t xml:space="preserve">: </w:t>
+      </w:r>
+      <w:r>
+        <w:rPr>
+          <w:rFonts w:ascii="Times New Roman" w:hAnsi="Times New Roman" w:cs="Times New Roman"/>
+          <w:sz w:val="24"/>
+          <w:szCs w:val="24"/>
+        </w:rPr>
+        <w:t>["2</w:t>
+      </w:r>
+      <w:r>
+        <w:rPr>
+          <w:rFonts w:ascii="Times New Roman" w:hAnsi="Times New Roman" w:cs="Times New Roman"/>
+          <w:sz w:val="24"/>
+          <w:szCs w:val="24"/>
+        </w:rPr>
+        <w:t>"</w:t>
+      </w:r>
+      <w:r>
+        <w:rPr>
+          <w:rFonts w:ascii="Times New Roman" w:hAnsi="Times New Roman" w:cs="Times New Roman"/>
+          <w:sz w:val="24"/>
+          <w:szCs w:val="24"/>
+        </w:rPr>
+        <w:t>]</w:t>
+      </w:r>
+    </w:p>
+    <w:p>
+      <w:pPr>
+        <w:rPr>
+          <w:rFonts w:ascii="Times New Roman" w:hAnsi="Times New Roman" w:cs="Times New Roman"/>
+          <w:sz w:val="24"/>
+          <w:szCs w:val="24"/>
+        </w:rPr>
+      </w:pPr>
+      <w:r>
+        <w:rPr>
+          <w:rFonts w:ascii="Times New Roman" w:hAnsi="Times New Roman" w:cs="Times New Roman"/>
+          <w:sz w:val="24"/>
+          <w:szCs w:val="24"/>
+        </w:rPr>
+        <w:t xml:space="preserve">                }</w:t>
+      </w:r>
+    </w:p>
+    <w:p>
+      <w:pPr>
+        <w:rPr>
+          <w:rFonts w:ascii="Times New Roman" w:hAnsi="Times New Roman" w:cs="Times New Roman"/>
+          <w:sz w:val="24"/>
+          <w:szCs w:val="24"/>
+        </w:rPr>
+      </w:pPr>
+      <w:r>
+        <w:rPr>
+          <w:rFonts w:ascii="Times New Roman" w:hAnsi="Times New Roman" w:cs="Times New Roman"/>
+          <w:sz w:val="24"/>
+          <w:szCs w:val="24"/>
+        </w:rPr>
+        <w:br/>
+      </w:r>
+    </w:p>
+    <w:p>
+      <w:pPr>
+        <w:rPr>
+          <w:rFonts w:ascii="Times New Roman" w:hAnsi="Times New Roman" w:cs="Times New Roman"/>
+          <w:sz w:val="24"/>
+          <w:szCs w:val="24"/>
+        </w:rPr>
+      </w:pPr>
+      <w:r>
+        <w:rPr>
+          <w:rFonts w:ascii="Times New Roman" w:hAnsi="Times New Roman" w:cs="Times New Roman"/>
+          <w:sz w:val="24"/>
+          <w:szCs w:val="24"/>
+        </w:rPr>
+        <w:tab/>
+      </w:r>
+      <w:proofErr w:type="spellStart"/>
+      <w:r>
+        <w:rPr>
+          <w:rFonts w:ascii="Times New Roman" w:hAnsi="Times New Roman" w:cs="Times New Roman"/>
+          <w:sz w:val="24"/>
+          <w:szCs w:val="24"/>
+        </w:rPr>
+        <w:t>src</w:t>
+      </w:r>
+      <w:proofErr w:type="spellEnd"/>
+      <w:r>
+        <w:rPr>
+          <w:rFonts w:ascii="Times New Roman" w:hAnsi="Times New Roman" w:cs="Times New Roman"/>
+          <w:sz w:val="24"/>
+          <w:szCs w:val="24"/>
+        </w:rPr>
         <w:t xml:space="preserve"> field is the media library path to the banner image you want loaded in this area.</w:t>
       </w:r>
     </w:p>
@@ -6806,6 +7471,7 @@
           <w:sz w:val="24"/>
           <w:szCs w:val="24"/>
         </w:rPr>
+        <w:lastRenderedPageBreak/>
         <w:t xml:space="preserve">    a. Add either "</w:t>
       </w:r>
       <w:proofErr w:type="spellStart"/>
@@ -7089,24 +7755,40 @@
           <w:sz w:val="24"/>
           <w:szCs w:val="24"/>
         </w:rPr>
-        <w:t xml:space="preserve">d. SAVE THE FILE. </w:t>
-      </w:r>
-    </w:p>
-    <w:p>
-      <w:pPr>
-        <w:rPr>
-          <w:rFonts w:ascii="Times New Roman" w:hAnsi="Times New Roman" w:cs="Times New Roman"/>
-          <w:sz w:val="24"/>
-          <w:szCs w:val="24"/>
-        </w:rPr>
-      </w:pPr>
-      <w:r>
-        <w:rPr>
-          <w:rFonts w:ascii="Times New Roman" w:hAnsi="Times New Roman" w:cs="Times New Roman"/>
-          <w:sz w:val="24"/>
-          <w:szCs w:val="24"/>
-        </w:rPr>
-        <w:t xml:space="preserve">e. Before you continue on, Go back to the project folder, find index.html, right click, open with </w:t>
+        <w:t>3</w:t>
+      </w:r>
+      <w:r>
+        <w:rPr>
+          <w:rFonts w:ascii="Times New Roman" w:hAnsi="Times New Roman" w:cs="Times New Roman"/>
+          <w:sz w:val="24"/>
+          <w:szCs w:val="24"/>
+        </w:rPr>
+        <w:t xml:space="preserve">. SAVE THE FILE. </w:t>
+      </w:r>
+    </w:p>
+    <w:p>
+      <w:pPr>
+        <w:rPr>
+          <w:rFonts w:ascii="Times New Roman" w:hAnsi="Times New Roman" w:cs="Times New Roman"/>
+          <w:sz w:val="24"/>
+          <w:szCs w:val="24"/>
+        </w:rPr>
+      </w:pPr>
+      <w:r>
+        <w:rPr>
+          <w:rFonts w:ascii="Times New Roman" w:hAnsi="Times New Roman" w:cs="Times New Roman"/>
+          <w:sz w:val="24"/>
+          <w:szCs w:val="24"/>
+        </w:rPr>
+        <w:t>4</w:t>
+      </w:r>
+      <w:r>
+        <w:rPr>
+          <w:rFonts w:ascii="Times New Roman" w:hAnsi="Times New Roman" w:cs="Times New Roman"/>
+          <w:sz w:val="24"/>
+          <w:szCs w:val="24"/>
+        </w:rPr>
+        <w:t xml:space="preserve">. Before you continue on, Go back to the project folder, find index.html, right click, open with </w:t>
       </w:r>
       <w:proofErr w:type="spellStart"/>
       <w:r>
@@ -7142,16 +7824,7 @@
           <w:sz w:val="24"/>
           <w:szCs w:val="24"/>
         </w:rPr>
-        <w:t xml:space="preserve">. DO </w:t>
-      </w:r>
-      <w:r>
-        <w:rPr>
-          <w:rFonts w:ascii="Times New Roman" w:hAnsi="Times New Roman" w:cs="Times New Roman"/>
-          <w:sz w:val="24"/>
-          <w:szCs w:val="24"/>
-        </w:rPr>
-        <w:lastRenderedPageBreak/>
-        <w:t xml:space="preserve">NOT SYNC THESE CHANGES YET! Compare your entries against any of the other entries that were there before you got started to figure out what exactly is wrong. The most common mistake is forgetting to add a , or having an extra , you didn’t need. Sadly enough, these can in fact break your entire banner system so please pay special care to place them where they need to be. </w:t>
+        <w:t xml:space="preserve">. DO NOT SYNC THESE CHANGES YET! Compare your entries against any of the other entries that were there before you got started to figure out what exactly is wrong. The most common mistake is forgetting to add a , or having an extra , you didn’t need. Sadly enough, these can in fact break your entire banner system so please pay special care to place them where they need to be. </w:t>
       </w:r>
       <w:r>
         <w:rPr>
@@ -7308,6 +7981,7 @@
           <w:sz w:val="24"/>
           <w:szCs w:val="24"/>
         </w:rPr>
+        <w:lastRenderedPageBreak/>
         <w:drawing>
           <wp:inline distT="0" distB="0" distL="0" distR="0">
             <wp:extent cx="6720840" cy="4066108"/>
@@ -7374,7 +8048,6 @@
           <w:sz w:val="24"/>
           <w:szCs w:val="24"/>
         </w:rPr>
-        <w:lastRenderedPageBreak/>
         <w:t>Click the show button. Your screen should now display a text entry area and allow you to name your changes, aka, your commit.</w:t>
       </w:r>
     </w:p>
@@ -7414,6 +8087,7 @@
           <w:sz w:val="24"/>
           <w:szCs w:val="24"/>
         </w:rPr>
+        <w:lastRenderedPageBreak/>
         <w:br/>
       </w:r>
       <w:r>
@@ -7629,7 +8303,6 @@
           <w:sz w:val="36"/>
           <w:szCs w:val="36"/>
         </w:rPr>
-        <w:lastRenderedPageBreak/>
         <w:t>display a navigation category page:</w:t>
       </w:r>
     </w:p>
@@ -7830,6 +8503,7 @@
           <w:sz w:val="36"/>
           <w:szCs w:val="36"/>
         </w:rPr>
+        <w:lastRenderedPageBreak/>
         <w:t>cart page:</w:t>
       </w:r>
     </w:p>
@@ -8803,7 +9477,6 @@
           <w:sz w:val="25"/>
           <w:szCs w:val="25"/>
         </w:rPr>
-        <w:lastRenderedPageBreak/>
         <w:t>'</w:t>
       </w:r>
       <w:proofErr w:type="spellStart"/>
@@ -8942,7 +9615,7 @@
             <w:rPr>
               <w:noProof/>
             </w:rPr>
-            <w:t>18</w:t>
+            <w:t>20</w:t>
           </w:r>
         </w:fldSimple>
       </w:p>

</xml_diff>